<commit_message>
New letters are added
</commit_message>
<xml_diff>
--- a/features.docx
+++ b/features.docx
@@ -3,6 +3,7 @@
 <w:document xmlns:wpc="http://schemas.microsoft.com/office/word/2010/wordprocessingCanvas" xmlns:mc="http://schemas.openxmlformats.org/markup-compatibility/2006" xmlns:o="urn:schemas-microsoft-com:office:office" xmlns:r="http://schemas.openxmlformats.org/officeDocument/2006/relationships" xmlns:m="http://schemas.openxmlformats.org/officeDocument/2006/math" xmlns:v="urn:schemas-microsoft-com:vml" xmlns:wp14="http://schemas.microsoft.com/office/word/2010/wordprocessingDrawing" xmlns:wp="http://schemas.openxmlformats.org/drawingml/2006/wordprocessingDrawing" xmlns:w10="urn:schemas-microsoft-com:office:word" xmlns:w="http://schemas.openxmlformats.org/wordprocessingml/2006/main" xmlns:w14="http://schemas.microsoft.com/office/word/2010/wordml" xmlns:wpg="http://schemas.microsoft.com/office/word/2010/wordprocessingGroup" xmlns:wpi="http://schemas.microsoft.com/office/word/2010/wordprocessingInk" xmlns:wne="http://schemas.microsoft.com/office/word/2006/wordml" xmlns:wps="http://schemas.microsoft.com/office/word/2010/wordprocessingShape" mc:Ignorable="w14 wp14">
   <w:body>
     <w:p>
+      <w:bookmarkStart w:id="0" w:name="_GoBack"/>
       <w:r>
         <w:t>Hi,</w:t>
       </w:r>
@@ -12,7 +13,14 @@
       </w:r>
       <w:r>
         <w:tab/>
-        <w:t xml:space="preserve">This </w:t>
+      </w:r>
+      <w:proofErr w:type="gramStart"/>
+      <w:r>
+        <w:t>This</w:t>
+      </w:r>
+      <w:proofErr w:type="gramEnd"/>
+      <w:r>
+        <w:t xml:space="preserve"> </w:t>
       </w:r>
       <w:r>
         <w:tab/>
@@ -45,12 +53,14 @@
       </w:r>
       <w:r>
         <w:tab/>
-      </w:r>
-      <w:bookmarkStart w:id="0" w:name="_GoBack"/>
+        <w:t>document</w:t>
+      </w:r>
+    </w:p>
+    <w:p>
+      <w:r>
+        <w:t>123</w:t>
+      </w:r>
       <w:bookmarkEnd w:id="0"/>
-      <w:r>
-        <w:t>document</w:t>
-      </w:r>
     </w:p>
     <w:sectPr>
       <w:pgSz w:w="12240" w:h="15840"/>

</xml_diff>

<commit_message>
Revert "New letters are added"
This reverts commit 9afaa6678eb278bc93e5833196d770a407fea864.
</commit_message>
<xml_diff>
--- a/features.docx
+++ b/features.docx
@@ -3,64 +3,54 @@
 <w:document xmlns:wpc="http://schemas.microsoft.com/office/word/2010/wordprocessingCanvas" xmlns:mc="http://schemas.openxmlformats.org/markup-compatibility/2006" xmlns:o="urn:schemas-microsoft-com:office:office" xmlns:r="http://schemas.openxmlformats.org/officeDocument/2006/relationships" xmlns:m="http://schemas.openxmlformats.org/officeDocument/2006/math" xmlns:v="urn:schemas-microsoft-com:vml" xmlns:wp14="http://schemas.microsoft.com/office/word/2010/wordprocessingDrawing" xmlns:wp="http://schemas.openxmlformats.org/drawingml/2006/wordprocessingDrawing" xmlns:w10="urn:schemas-microsoft-com:office:word" xmlns:w="http://schemas.openxmlformats.org/wordprocessingml/2006/main" xmlns:w14="http://schemas.microsoft.com/office/word/2010/wordml" xmlns:wpg="http://schemas.microsoft.com/office/word/2010/wordprocessingGroup" xmlns:wpi="http://schemas.microsoft.com/office/word/2010/wordprocessingInk" xmlns:wne="http://schemas.microsoft.com/office/word/2006/wordml" xmlns:wps="http://schemas.microsoft.com/office/word/2010/wordprocessingShape" mc:Ignorable="w14 wp14">
   <w:body>
     <w:p>
+      <w:r>
+        <w:t>Hi,</w:t>
+      </w:r>
+      <w:r>
+        <w:tab/>
+        <w:t xml:space="preserve"> </w:t>
+      </w:r>
+      <w:r>
+        <w:tab/>
+        <w:t xml:space="preserve">This </w:t>
+      </w:r>
+      <w:r>
+        <w:tab/>
+      </w:r>
+      <w:r>
+        <w:tab/>
+        <w:t>is</w:t>
+      </w:r>
+      <w:r>
+        <w:tab/>
+        <w:t xml:space="preserve"> </w:t>
+      </w:r>
+      <w:r>
+        <w:tab/>
+        <w:t xml:space="preserve">a </w:t>
+      </w:r>
+      <w:r>
+        <w:tab/>
+      </w:r>
+      <w:r>
+        <w:tab/>
+        <w:t>testing</w:t>
+      </w:r>
+      <w:r>
+        <w:tab/>
+        <w:t xml:space="preserve"> </w:t>
+      </w:r>
+      <w:r>
+        <w:tab/>
+      </w:r>
+      <w:r>
+        <w:tab/>
+      </w:r>
       <w:bookmarkStart w:id="0" w:name="_GoBack"/>
-      <w:r>
-        <w:t>Hi,</w:t>
-      </w:r>
-      <w:r>
-        <w:tab/>
-        <w:t xml:space="preserve"> </w:t>
-      </w:r>
-      <w:r>
-        <w:tab/>
-      </w:r>
-      <w:proofErr w:type="gramStart"/>
-      <w:r>
-        <w:t>This</w:t>
-      </w:r>
-      <w:proofErr w:type="gramEnd"/>
-      <w:r>
-        <w:t xml:space="preserve"> </w:t>
-      </w:r>
-      <w:r>
-        <w:tab/>
-      </w:r>
-      <w:r>
-        <w:tab/>
-        <w:t>is</w:t>
-      </w:r>
-      <w:r>
-        <w:tab/>
-        <w:t xml:space="preserve"> </w:t>
-      </w:r>
-      <w:r>
-        <w:tab/>
-        <w:t xml:space="preserve">a </w:t>
-      </w:r>
-      <w:r>
-        <w:tab/>
-      </w:r>
-      <w:r>
-        <w:tab/>
-        <w:t>testing</w:t>
-      </w:r>
-      <w:r>
-        <w:tab/>
-        <w:t xml:space="preserve"> </w:t>
-      </w:r>
-      <w:r>
-        <w:tab/>
-      </w:r>
-      <w:r>
-        <w:tab/>
+      <w:bookmarkEnd w:id="0"/>
+      <w:r>
         <w:t>document</w:t>
       </w:r>
-    </w:p>
-    <w:p>
-      <w:r>
-        <w:t>123</w:t>
-      </w:r>
-      <w:bookmarkEnd w:id="0"/>
     </w:p>
     <w:sectPr>
       <w:pgSz w:w="12240" w:h="15840"/>

</xml_diff>